<commit_message>
Update config.php, contacts.php,getEmployeeContractDetail.php, mainContractModal.php,contract.js, Create Staff.php
emrlerin yuklenmesini isledim, stat cedvelini basladim isledim visual bezi seyler qalib
</commit_message>
<xml_diff>
--- a/senedler/emek2.docx
+++ b/senedler/emek2.docx
@@ -1970,17 +1970,7 @@
           <w:highlight w:val="yellow"/>
           <w:lang w:val="en-GB"/>
         </w:rPr>
-        <w:t>{structure2</w:t>
-      </w:r>
-      <w:bookmarkStart w:id="0" w:name="_GoBack"/>
-      <w:bookmarkEnd w:id="0"/>
-      <w:r>
-        <w:rPr>
-          <w:rFonts w:hint="default"/>
-          <w:highlight w:val="yellow"/>
-          <w:lang w:val="en-GB"/>
-        </w:rPr>
-        <w:t>}</w:t>
+        <w:t>{structure2}</w:t>
       </w:r>
       <w:r>
         <w:rPr>
@@ -2141,6 +2131,8 @@
           </w:cols>
         </w:sectPr>
       </w:pPr>
+      <w:bookmarkStart w:id="0" w:name="_GoBack"/>
+      <w:bookmarkEnd w:id="0"/>
     </w:p>
     <w:p>
       <w:pPr>

</xml_diff>